<commit_message>
initial commit of Streamlit C FASTR report app
</commit_message>
<xml_diff>
--- a/client_report_template.docx
+++ b/client_report_template.docx
@@ -177,7 +177,7 @@
             </w:rPr>
             <w:fldChar w:fldCharType="separate"/>
           </w:r>
-          <w:hyperlink w:anchor="_Toc206107962" w:history="1">
+          <w:hyperlink w:anchor="_Toc206512725" w:history="1">
             <w:r>
               <w:rPr>
                 <w:rStyle w:val="Hyperlink"/>
@@ -204,7 +204,7 @@
                 <w:noProof/>
                 <w:webHidden/>
               </w:rPr>
-              <w:instrText xml:space="preserve"> PAGEREF _Toc206107962 \h </w:instrText>
+              <w:instrText xml:space="preserve"> PAGEREF _Toc206512725 \h </w:instrText>
             </w:r>
             <w:r>
               <w:rPr>
@@ -224,7 +224,7 @@
                 <w:noProof/>
                 <w:webHidden/>
               </w:rPr>
-              <w:t>3</w:t>
+              <w:t>2</w:t>
             </w:r>
             <w:r>
               <w:rPr>
@@ -250,7 +250,7 @@
               <w:szCs w:val="24"/>
             </w:rPr>
           </w:pPr>
-          <w:hyperlink w:anchor="_Toc206107963" w:history="1">
+          <w:hyperlink w:anchor="_Toc206512726" w:history="1">
             <w:r>
               <w:rPr>
                 <w:rStyle w:val="Hyperlink"/>
@@ -277,7 +277,7 @@
                 <w:noProof/>
                 <w:webHidden/>
               </w:rPr>
-              <w:instrText xml:space="preserve"> PAGEREF _Toc206107963 \h </w:instrText>
+              <w:instrText xml:space="preserve"> PAGEREF _Toc206512726 \h </w:instrText>
             </w:r>
             <w:r>
               <w:rPr>
@@ -297,7 +297,7 @@
                 <w:noProof/>
                 <w:webHidden/>
               </w:rPr>
-              <w:t>3</w:t>
+              <w:t>2</w:t>
             </w:r>
             <w:r>
               <w:rPr>
@@ -323,7 +323,7 @@
               <w:szCs w:val="24"/>
             </w:rPr>
           </w:pPr>
-          <w:hyperlink w:anchor="_Toc206107964" w:history="1">
+          <w:hyperlink w:anchor="_Toc206512727" w:history="1">
             <w:r>
               <w:rPr>
                 <w:rStyle w:val="Hyperlink"/>
@@ -350,7 +350,7 @@
                 <w:noProof/>
                 <w:webHidden/>
               </w:rPr>
-              <w:instrText xml:space="preserve"> PAGEREF _Toc206107964 \h </w:instrText>
+              <w:instrText xml:space="preserve"> PAGEREF _Toc206512727 \h </w:instrText>
             </w:r>
             <w:r>
               <w:rPr>
@@ -370,7 +370,80 @@
                 <w:noProof/>
                 <w:webHidden/>
               </w:rPr>
-              <w:t>3</w:t>
+              <w:t>2</w:t>
+            </w:r>
+            <w:r>
+              <w:rPr>
+                <w:noProof/>
+                <w:webHidden/>
+              </w:rPr>
+              <w:fldChar w:fldCharType="end"/>
+            </w:r>
+          </w:hyperlink>
+        </w:p>
+        <w:p>
+          <w:pPr>
+            <w:pStyle w:val="TOC2"/>
+            <w:tabs>
+              <w:tab w:val="right" w:leader="dot" w:pos="9350"/>
+            </w:tabs>
+            <w:rPr>
+              <w:rFonts w:eastAsiaTheme="minorEastAsia" w:cstheme="minorBidi"/>
+              <w:b w:val="0"/>
+              <w:bCs w:val="0"/>
+              <w:noProof/>
+              <w:sz w:val="24"/>
+              <w:szCs w:val="24"/>
+            </w:rPr>
+          </w:pPr>
+          <w:hyperlink w:anchor="_Toc206512728" w:history="1">
+            <w:r>
+              <w:rPr>
+                <w:rStyle w:val="Hyperlink"/>
+                <w:noProof/>
+              </w:rPr>
+              <w:t>Suggested Actions Summary</w:t>
+            </w:r>
+            <w:r>
+              <w:rPr>
+                <w:noProof/>
+                <w:webHidden/>
+              </w:rPr>
+              <w:tab/>
+            </w:r>
+            <w:r>
+              <w:rPr>
+                <w:noProof/>
+                <w:webHidden/>
+              </w:rPr>
+              <w:fldChar w:fldCharType="begin"/>
+            </w:r>
+            <w:r>
+              <w:rPr>
+                <w:noProof/>
+                <w:webHidden/>
+              </w:rPr>
+              <w:instrText xml:space="preserve"> PAGEREF _Toc206512728 \h </w:instrText>
+            </w:r>
+            <w:r>
+              <w:rPr>
+                <w:noProof/>
+                <w:webHidden/>
+              </w:rPr>
+            </w:r>
+            <w:r>
+              <w:rPr>
+                <w:noProof/>
+                <w:webHidden/>
+              </w:rPr>
+              <w:fldChar w:fldCharType="separate"/>
+            </w:r>
+            <w:r>
+              <w:rPr>
+                <w:noProof/>
+                <w:webHidden/>
+              </w:rPr>
+              <w:t>2</w:t>
             </w:r>
             <w:r>
               <w:rPr>
@@ -396,7 +469,7 @@
               <w:noProof/>
             </w:rPr>
           </w:pPr>
-          <w:hyperlink w:anchor="_Toc206107965" w:history="1">
+          <w:hyperlink w:anchor="_Toc206512729" w:history="1">
             <w:r>
               <w:rPr>
                 <w:rStyle w:val="Hyperlink"/>
@@ -423,7 +496,7 @@
                 <w:noProof/>
                 <w:webHidden/>
               </w:rPr>
-              <w:instrText xml:space="preserve"> PAGEREF _Toc206107965 \h </w:instrText>
+              <w:instrText xml:space="preserve"> PAGEREF _Toc206512729 \h </w:instrText>
             </w:r>
             <w:r>
               <w:rPr>
@@ -443,7 +516,7 @@
                 <w:noProof/>
                 <w:webHidden/>
               </w:rPr>
-              <w:t>4</w:t>
+              <w:t>3</w:t>
             </w:r>
             <w:r>
               <w:rPr>
@@ -469,34 +542,13 @@
               <w:szCs w:val="24"/>
             </w:rPr>
           </w:pPr>
-          <w:hyperlink w:anchor="_Toc206107966" w:history="1">
+          <w:hyperlink w:anchor="_Toc206512730" w:history="1">
             <w:r>
               <w:rPr>
                 <w:rStyle w:val="Hyperlink"/>
                 <w:noProof/>
               </w:rPr>
-              <w:t xml:space="preserve">Collusion </w:t>
-            </w:r>
-            <w:r>
-              <w:rPr>
-                <w:rStyle w:val="Hyperlink"/>
-                <w:noProof/>
-              </w:rPr>
-              <w:t>Results</w:t>
-            </w:r>
-            <w:r>
-              <w:rPr>
-                <w:rStyle w:val="Hyperlink"/>
-                <w:noProof/>
-              </w:rPr>
-              <w:t xml:space="preserve"> </w:t>
-            </w:r>
-            <w:r>
-              <w:rPr>
-                <w:rStyle w:val="Hyperlink"/>
-                <w:noProof/>
-              </w:rPr>
-              <w:t xml:space="preserve"> </w:t>
+              <w:t>Collusion Results</w:t>
             </w:r>
             <w:r>
               <w:rPr>
@@ -517,7 +569,7 @@
                 <w:noProof/>
                 <w:webHidden/>
               </w:rPr>
-              <w:instrText xml:space="preserve"> PAGEREF _Toc206107966 \h </w:instrText>
+              <w:instrText xml:space="preserve"> PAGEREF _Toc206512730 \h </w:instrText>
             </w:r>
             <w:r>
               <w:rPr>
@@ -537,7 +589,7 @@
                 <w:noProof/>
                 <w:webHidden/>
               </w:rPr>
-              <w:t>4</w:t>
+              <w:t>3</w:t>
             </w:r>
             <w:r>
               <w:rPr>
@@ -563,7 +615,7 @@
               <w:noProof/>
             </w:rPr>
           </w:pPr>
-          <w:hyperlink w:anchor="_Toc206107967" w:history="1">
+          <w:hyperlink w:anchor="_Toc206512731" w:history="1">
             <w:r>
               <w:rPr>
                 <w:rStyle w:val="Hyperlink"/>
@@ -590,7 +642,7 @@
                 <w:noProof/>
                 <w:webHidden/>
               </w:rPr>
-              <w:instrText xml:space="preserve"> PAGEREF _Toc206107967 \h </w:instrText>
+              <w:instrText xml:space="preserve"> PAGEREF _Toc206512731 \h </w:instrText>
             </w:r>
             <w:r>
               <w:rPr>
@@ -610,7 +662,7 @@
                 <w:noProof/>
                 <w:webHidden/>
               </w:rPr>
-              <w:t>6</w:t>
+              <w:t>4</w:t>
             </w:r>
             <w:r>
               <w:rPr>
@@ -636,34 +688,13 @@
               <w:szCs w:val="24"/>
             </w:rPr>
           </w:pPr>
-          <w:hyperlink w:anchor="_Toc206107968" w:history="1">
+          <w:hyperlink w:anchor="_Toc206512732" w:history="1">
             <w:r>
               <w:rPr>
                 <w:rStyle w:val="Hyperlink"/>
                 <w:noProof/>
               </w:rPr>
-              <w:t xml:space="preserve">Feedback, Receiving </w:t>
-            </w:r>
-            <w:r>
-              <w:rPr>
-                <w:rStyle w:val="Hyperlink"/>
-                <w:noProof/>
-              </w:rPr>
-              <w:t>Results</w:t>
-            </w:r>
-            <w:r>
-              <w:rPr>
-                <w:rStyle w:val="Hyperlink"/>
-                <w:noProof/>
-              </w:rPr>
-              <w:t xml:space="preserve"> </w:t>
-            </w:r>
-            <w:r>
-              <w:rPr>
-                <w:rStyle w:val="Hyperlink"/>
-                <w:noProof/>
-              </w:rPr>
-              <w:t xml:space="preserve"> </w:t>
+              <w:t>Feedback, Receiving Results</w:t>
             </w:r>
             <w:r>
               <w:rPr>
@@ -684,7 +715,7 @@
                 <w:noProof/>
                 <w:webHidden/>
               </w:rPr>
-              <w:instrText xml:space="preserve"> PAGEREF _Toc206107968 \h </w:instrText>
+              <w:instrText xml:space="preserve"> PAGEREF _Toc206512732 \h </w:instrText>
             </w:r>
             <w:r>
               <w:rPr>
@@ -704,7 +735,7 @@
                 <w:noProof/>
                 <w:webHidden/>
               </w:rPr>
-              <w:t>7</w:t>
+              <w:t>5</w:t>
             </w:r>
             <w:r>
               <w:rPr>
@@ -730,7 +761,7 @@
               <w:noProof/>
             </w:rPr>
           </w:pPr>
-          <w:hyperlink w:anchor="_Toc206107969" w:history="1">
+          <w:hyperlink w:anchor="_Toc206512733" w:history="1">
             <w:r>
               <w:rPr>
                 <w:rStyle w:val="Hyperlink"/>
@@ -757,7 +788,7 @@
                 <w:noProof/>
                 <w:webHidden/>
               </w:rPr>
-              <w:instrText xml:space="preserve"> PAGEREF _Toc206107969 \h </w:instrText>
+              <w:instrText xml:space="preserve"> PAGEREF _Toc206512733 \h </w:instrText>
             </w:r>
             <w:r>
               <w:rPr>
@@ -777,7 +808,7 @@
                 <w:noProof/>
                 <w:webHidden/>
               </w:rPr>
-              <w:t>8</w:t>
+              <w:t>6</w:t>
             </w:r>
             <w:r>
               <w:rPr>
@@ -803,34 +834,13 @@
               <w:szCs w:val="24"/>
             </w:rPr>
           </w:pPr>
-          <w:hyperlink w:anchor="_Toc206107970" w:history="1">
+          <w:hyperlink w:anchor="_Toc206512734" w:history="1">
             <w:r>
               <w:rPr>
                 <w:rStyle w:val="Hyperlink"/>
                 <w:noProof/>
               </w:rPr>
-              <w:t xml:space="preserve">Feedback, Giving </w:t>
-            </w:r>
-            <w:r>
-              <w:rPr>
-                <w:rStyle w:val="Hyperlink"/>
-                <w:noProof/>
-              </w:rPr>
-              <w:t>Results</w:t>
-            </w:r>
-            <w:r>
-              <w:rPr>
-                <w:rStyle w:val="Hyperlink"/>
-                <w:noProof/>
-              </w:rPr>
-              <w:t xml:space="preserve"> </w:t>
-            </w:r>
-            <w:r>
-              <w:rPr>
-                <w:rStyle w:val="Hyperlink"/>
-                <w:noProof/>
-              </w:rPr>
-              <w:t xml:space="preserve"> </w:t>
+              <w:t>Feedback, Giving Results</w:t>
             </w:r>
             <w:r>
               <w:rPr>
@@ -851,7 +861,7 @@
                 <w:noProof/>
                 <w:webHidden/>
               </w:rPr>
-              <w:instrText xml:space="preserve"> PAGEREF _Toc206107970 \h </w:instrText>
+              <w:instrText xml:space="preserve"> PAGEREF _Toc206512734 \h </w:instrText>
             </w:r>
             <w:r>
               <w:rPr>
@@ -871,7 +881,7 @@
                 <w:noProof/>
                 <w:webHidden/>
               </w:rPr>
-              <w:t>9</w:t>
+              <w:t>6</w:t>
             </w:r>
             <w:r>
               <w:rPr>
@@ -897,7 +907,7 @@
               <w:noProof/>
             </w:rPr>
           </w:pPr>
-          <w:hyperlink w:anchor="_Toc206107971" w:history="1">
+          <w:hyperlink w:anchor="_Toc206512735" w:history="1">
             <w:r>
               <w:rPr>
                 <w:rStyle w:val="Hyperlink"/>
@@ -924,7 +934,7 @@
                 <w:noProof/>
                 <w:webHidden/>
               </w:rPr>
-              <w:instrText xml:space="preserve"> PAGEREF _Toc206107971 \h </w:instrText>
+              <w:instrText xml:space="preserve"> PAGEREF _Toc206512735 \h </w:instrText>
             </w:r>
             <w:r>
               <w:rPr>
@@ -944,7 +954,7 @@
                 <w:noProof/>
                 <w:webHidden/>
               </w:rPr>
-              <w:t>10</w:t>
+              <w:t>7</w:t>
             </w:r>
             <w:r>
               <w:rPr>
@@ -970,34 +980,13 @@
               <w:szCs w:val="24"/>
             </w:rPr>
           </w:pPr>
-          <w:hyperlink w:anchor="_Toc206107972" w:history="1">
+          <w:hyperlink w:anchor="_Toc206512736" w:history="1">
             <w:r>
               <w:rPr>
                 <w:rStyle w:val="Hyperlink"/>
                 <w:noProof/>
               </w:rPr>
-              <w:t xml:space="preserve">Accountability </w:t>
-            </w:r>
-            <w:r>
-              <w:rPr>
-                <w:rStyle w:val="Hyperlink"/>
-                <w:noProof/>
-              </w:rPr>
-              <w:t>Results</w:t>
-            </w:r>
-            <w:r>
-              <w:rPr>
-                <w:rStyle w:val="Hyperlink"/>
-                <w:noProof/>
-              </w:rPr>
-              <w:t xml:space="preserve"> </w:t>
-            </w:r>
-            <w:r>
-              <w:rPr>
-                <w:rStyle w:val="Hyperlink"/>
-                <w:noProof/>
-              </w:rPr>
-              <w:t xml:space="preserve"> </w:t>
+              <w:t>Accountability Results</w:t>
             </w:r>
             <w:r>
               <w:rPr>
@@ -1018,7 +1007,7 @@
                 <w:noProof/>
                 <w:webHidden/>
               </w:rPr>
-              <w:instrText xml:space="preserve"> PAGEREF _Toc206107972 \h </w:instrText>
+              <w:instrText xml:space="preserve"> PAGEREF _Toc206512736 \h </w:instrText>
             </w:r>
             <w:r>
               <w:rPr>
@@ -1038,7 +1027,7 @@
                 <w:noProof/>
                 <w:webHidden/>
               </w:rPr>
-              <w:t>11</w:t>
+              <w:t>8</w:t>
             </w:r>
             <w:r>
               <w:rPr>
@@ -1064,7 +1053,7 @@
               <w:noProof/>
             </w:rPr>
           </w:pPr>
-          <w:hyperlink w:anchor="_Toc206107973" w:history="1">
+          <w:hyperlink w:anchor="_Toc206512737" w:history="1">
             <w:r>
               <w:rPr>
                 <w:rStyle w:val="Hyperlink"/>
@@ -1091,7 +1080,7 @@
                 <w:noProof/>
                 <w:webHidden/>
               </w:rPr>
-              <w:instrText xml:space="preserve"> PAGEREF _Toc206107973 \h </w:instrText>
+              <w:instrText xml:space="preserve"> PAGEREF _Toc206512737 \h </w:instrText>
             </w:r>
             <w:r>
               <w:rPr>
@@ -1111,7 +1100,7 @@
                 <w:noProof/>
                 <w:webHidden/>
               </w:rPr>
-              <w:t>12</w:t>
+              <w:t>8</w:t>
             </w:r>
             <w:r>
               <w:rPr>
@@ -1137,34 +1126,13 @@
               <w:szCs w:val="24"/>
             </w:rPr>
           </w:pPr>
-          <w:hyperlink w:anchor="_Toc206107974" w:history="1">
+          <w:hyperlink w:anchor="_Toc206512738" w:history="1">
             <w:r>
               <w:rPr>
                 <w:rStyle w:val="Hyperlink"/>
                 <w:noProof/>
               </w:rPr>
-              <w:t xml:space="preserve">Sensitivity </w:t>
-            </w:r>
-            <w:r>
-              <w:rPr>
-                <w:rStyle w:val="Hyperlink"/>
-                <w:noProof/>
-              </w:rPr>
-              <w:t>Results</w:t>
-            </w:r>
-            <w:r>
-              <w:rPr>
-                <w:rStyle w:val="Hyperlink"/>
-                <w:noProof/>
-              </w:rPr>
-              <w:t xml:space="preserve"> </w:t>
-            </w:r>
-            <w:r>
-              <w:rPr>
-                <w:rStyle w:val="Hyperlink"/>
-                <w:noProof/>
-              </w:rPr>
-              <w:t xml:space="preserve"> </w:t>
+              <w:t>Sensitivity Results</w:t>
             </w:r>
             <w:r>
               <w:rPr>
@@ -1185,7 +1153,7 @@
                 <w:noProof/>
                 <w:webHidden/>
               </w:rPr>
-              <w:instrText xml:space="preserve"> PAGEREF _Toc206107974 \h </w:instrText>
+              <w:instrText xml:space="preserve"> PAGEREF _Toc206512738 \h </w:instrText>
             </w:r>
             <w:r>
               <w:rPr>
@@ -1205,7 +1173,7 @@
                 <w:noProof/>
                 <w:webHidden/>
               </w:rPr>
-              <w:t>13</w:t>
+              <w:t>9</w:t>
             </w:r>
             <w:r>
               <w:rPr>
@@ -1231,7 +1199,7 @@
               <w:noProof/>
             </w:rPr>
           </w:pPr>
-          <w:hyperlink w:anchor="_Toc206107975" w:history="1">
+          <w:hyperlink w:anchor="_Toc206512739" w:history="1">
             <w:r>
               <w:rPr>
                 <w:rStyle w:val="Hyperlink"/>
@@ -1258,7 +1226,7 @@
                 <w:noProof/>
                 <w:webHidden/>
               </w:rPr>
-              <w:instrText xml:space="preserve"> PAGEREF _Toc206107975 \h </w:instrText>
+              <w:instrText xml:space="preserve"> PAGEREF _Toc206512739 \h </w:instrText>
             </w:r>
             <w:r>
               <w:rPr>
@@ -1278,7 +1246,7 @@
                 <w:noProof/>
                 <w:webHidden/>
               </w:rPr>
-              <w:t>14</w:t>
+              <w:t>10</w:t>
             </w:r>
             <w:r>
               <w:rPr>
@@ -1304,34 +1272,13 @@
               <w:szCs w:val="24"/>
             </w:rPr>
           </w:pPr>
-          <w:hyperlink w:anchor="_Toc206107976" w:history="1">
+          <w:hyperlink w:anchor="_Toc206512740" w:history="1">
             <w:r>
               <w:rPr>
                 <w:rStyle w:val="Hyperlink"/>
                 <w:noProof/>
               </w:rPr>
-              <w:t xml:space="preserve">Trust </w:t>
-            </w:r>
-            <w:r>
-              <w:rPr>
-                <w:rStyle w:val="Hyperlink"/>
-                <w:noProof/>
-              </w:rPr>
-              <w:t>Results</w:t>
-            </w:r>
-            <w:r>
-              <w:rPr>
-                <w:rStyle w:val="Hyperlink"/>
-                <w:noProof/>
-              </w:rPr>
-              <w:t xml:space="preserve"> </w:t>
-            </w:r>
-            <w:r>
-              <w:rPr>
-                <w:rStyle w:val="Hyperlink"/>
-                <w:noProof/>
-              </w:rPr>
-              <w:t xml:space="preserve"> </w:t>
+              <w:t>Trust Results</w:t>
             </w:r>
             <w:r>
               <w:rPr>
@@ -1352,7 +1299,7 @@
                 <w:noProof/>
                 <w:webHidden/>
               </w:rPr>
-              <w:instrText xml:space="preserve"> PAGEREF _Toc206107976 \h </w:instrText>
+              <w:instrText xml:space="preserve"> PAGEREF _Toc206512740 \h </w:instrText>
             </w:r>
             <w:r>
               <w:rPr>
@@ -1372,7 +1319,7 @@
                 <w:noProof/>
                 <w:webHidden/>
               </w:rPr>
-              <w:t>15</w:t>
+              <w:t>11</w:t>
             </w:r>
             <w:r>
               <w:rPr>
@@ -1398,7 +1345,7 @@
               <w:noProof/>
             </w:rPr>
           </w:pPr>
-          <w:hyperlink w:anchor="_Toc206107977" w:history="1">
+          <w:hyperlink w:anchor="_Toc206512741" w:history="1">
             <w:r>
               <w:rPr>
                 <w:rStyle w:val="Hyperlink"/>
@@ -1425,7 +1372,7 @@
                 <w:noProof/>
                 <w:webHidden/>
               </w:rPr>
-              <w:instrText xml:space="preserve"> PAGEREF _Toc206107977 \h </w:instrText>
+              <w:instrText xml:space="preserve"> PAGEREF _Toc206512741 \h </w:instrText>
             </w:r>
             <w:r>
               <w:rPr>
@@ -1445,7 +1392,7 @@
                 <w:noProof/>
                 <w:webHidden/>
               </w:rPr>
-              <w:t>16</w:t>
+              <w:t>11</w:t>
             </w:r>
             <w:r>
               <w:rPr>
@@ -1471,13 +1418,13 @@
               <w:szCs w:val="24"/>
             </w:rPr>
           </w:pPr>
-          <w:hyperlink w:anchor="_Toc206107978" w:history="1">
+          <w:hyperlink w:anchor="_Toc206512742" w:history="1">
             <w:r>
               <w:rPr>
                 <w:rStyle w:val="Hyperlink"/>
                 <w:noProof/>
               </w:rPr>
-              <w:t>Peer to Peer Relationship Focus</w:t>
+              <w:t>Relationship Focus:</w:t>
             </w:r>
             <w:r>
               <w:rPr>
@@ -1498,7 +1445,7 @@
                 <w:noProof/>
                 <w:webHidden/>
               </w:rPr>
-              <w:instrText xml:space="preserve"> PAGEREF _Toc206107978 \h </w:instrText>
+              <w:instrText xml:space="preserve"> PAGEREF _Toc206512742 \h </w:instrText>
             </w:r>
             <w:r>
               <w:rPr>
@@ -1518,7 +1465,7 @@
                 <w:noProof/>
                 <w:webHidden/>
               </w:rPr>
-              <w:t>17</w:t>
+              <w:t>12</w:t>
             </w:r>
             <w:r>
               <w:rPr>
@@ -1544,7 +1491,7 @@
               <w:noProof/>
             </w:rPr>
           </w:pPr>
-          <w:hyperlink w:anchor="_Toc206107979" w:history="1">
+          <w:hyperlink w:anchor="_Toc206512743" w:history="1">
             <w:r>
               <w:rPr>
                 <w:rStyle w:val="Hyperlink"/>
@@ -1571,7 +1518,7 @@
                 <w:noProof/>
                 <w:webHidden/>
               </w:rPr>
-              <w:instrText xml:space="preserve"> PAGEREF _Toc206107979 \h </w:instrText>
+              <w:instrText xml:space="preserve"> PAGEREF _Toc206512743 \h </w:instrText>
             </w:r>
             <w:r>
               <w:rPr>
@@ -1591,7 +1538,80 @@
                 <w:noProof/>
                 <w:webHidden/>
               </w:rPr>
-              <w:t>18</w:t>
+              <w:t>13</w:t>
+            </w:r>
+            <w:r>
+              <w:rPr>
+                <w:noProof/>
+                <w:webHidden/>
+              </w:rPr>
+              <w:fldChar w:fldCharType="end"/>
+            </w:r>
+          </w:hyperlink>
+        </w:p>
+        <w:p>
+          <w:pPr>
+            <w:pStyle w:val="TOC2"/>
+            <w:tabs>
+              <w:tab w:val="right" w:leader="dot" w:pos="9350"/>
+            </w:tabs>
+            <w:rPr>
+              <w:rFonts w:eastAsiaTheme="minorEastAsia" w:cstheme="minorBidi"/>
+              <w:b w:val="0"/>
+              <w:bCs w:val="0"/>
+              <w:noProof/>
+              <w:sz w:val="24"/>
+              <w:szCs w:val="24"/>
+            </w:rPr>
+          </w:pPr>
+          <w:hyperlink w:anchor="_Toc206512744" w:history="1">
+            <w:r>
+              <w:rPr>
+                <w:rStyle w:val="Hyperlink"/>
+                <w:noProof/>
+              </w:rPr>
+              <w:t>30/60/90: From diagnosis to momentum</w:t>
+            </w:r>
+            <w:r>
+              <w:rPr>
+                <w:noProof/>
+                <w:webHidden/>
+              </w:rPr>
+              <w:tab/>
+            </w:r>
+            <w:r>
+              <w:rPr>
+                <w:noProof/>
+                <w:webHidden/>
+              </w:rPr>
+              <w:fldChar w:fldCharType="begin"/>
+            </w:r>
+            <w:r>
+              <w:rPr>
+                <w:noProof/>
+                <w:webHidden/>
+              </w:rPr>
+              <w:instrText xml:space="preserve"> PAGEREF _Toc206512744 \h </w:instrText>
+            </w:r>
+            <w:r>
+              <w:rPr>
+                <w:noProof/>
+                <w:webHidden/>
+              </w:rPr>
+            </w:r>
+            <w:r>
+              <w:rPr>
+                <w:noProof/>
+                <w:webHidden/>
+              </w:rPr>
+              <w:fldChar w:fldCharType="separate"/>
+            </w:r>
+            <w:r>
+              <w:rPr>
+                <w:noProof/>
+                <w:webHidden/>
+              </w:rPr>
+              <w:t>13</w:t>
             </w:r>
             <w:r>
               <w:rPr>
@@ -1630,18 +1650,22 @@
       <w:pPr>
         <w:pStyle w:val="Heading1"/>
       </w:pPr>
+      <w:bookmarkStart w:id="0" w:name="_Toc206512725"/>
       <w:r>
         <w:t>Executive Summary</w:t>
       </w:r>
+      <w:bookmarkEnd w:id="0"/>
     </w:p>
     <w:p/>
     <w:p>
       <w:pPr>
         <w:pStyle w:val="Heading2"/>
       </w:pPr>
+      <w:bookmarkStart w:id="1" w:name="_Toc206512726"/>
       <w:r>
         <w:t>Engagement Summary</w:t>
       </w:r>
+      <w:bookmarkEnd w:id="1"/>
     </w:p>
     <w:p>
       <w:r>
@@ -1654,9 +1678,11 @@
       <w:pPr>
         <w:pStyle w:val="Heading2"/>
       </w:pPr>
+      <w:bookmarkStart w:id="2" w:name="_Toc206512727"/>
       <w:r>
         <w:t>Results Summary</w:t>
       </w:r>
+      <w:bookmarkEnd w:id="2"/>
     </w:p>
     <w:p>
       <w:pPr>
@@ -1689,9 +1715,11 @@
       <w:pPr>
         <w:pStyle w:val="Heading2"/>
       </w:pPr>
+      <w:bookmarkStart w:id="3" w:name="_Toc206512728"/>
       <w:r>
         <w:t>Suggested Actions Summary</w:t>
       </w:r>
+      <w:bookmarkEnd w:id="3"/>
     </w:p>
     <w:p>
       <w:r>
@@ -1701,6 +1729,7 @@
     <w:p/>
     <w:p>
       <w:r>
+        <w:lastRenderedPageBreak/>
         <w:br/>
       </w:r>
     </w:p>
@@ -1711,9 +1740,11 @@
       <w:pPr>
         <w:pStyle w:val="Heading1"/>
       </w:pPr>
+      <w:bookmarkStart w:id="4" w:name="_Toc206512729"/>
       <w:r>
         <w:t>Collusion: Overview</w:t>
       </w:r>
+      <w:bookmarkEnd w:id="4"/>
     </w:p>
     <w:p>
       <w:pPr>
@@ -1754,8 +1785,13 @@
       <w:pPr>
         <w:pStyle w:val="Heading2"/>
       </w:pPr>
-      <w:r>
-        <w:t xml:space="preserve">Collusion Results  </w:t>
+      <w:bookmarkStart w:id="5" w:name="_Toc206512730"/>
+      <w:r>
+        <w:t>Collusion Results</w:t>
+      </w:r>
+      <w:bookmarkEnd w:id="5"/>
+      <w:r>
+        <w:t xml:space="preserve">  </w:t>
       </w:r>
     </w:p>
     <w:p/>
@@ -1791,6 +1827,7 @@
     <w:p/>
     <w:p>
       <w:r>
+        <w:lastRenderedPageBreak/>
         <w:t>{{ analysis_collusion_risks }}</w:t>
       </w:r>
     </w:p>
@@ -1816,7 +1853,6 @@
     </w:p>
     <w:p>
       <w:r>
-        <w:lastRenderedPageBreak/>
         <w:t>{{ analysis_collusion_recommendations }}</w:t>
       </w:r>
     </w:p>
@@ -1860,7 +1896,13 @@
     <w:p/>
     <w:p>
       <w:r>
-        <w:t>{{ collusion_bar }}</w:t>
+        <w:t>{{ collusion_</w:t>
+      </w:r>
+      <w:r>
+        <w:t>joblevel_</w:t>
+      </w:r>
+      <w:r>
+        <w:t>bar }}</w:t>
       </w:r>
     </w:p>
     <w:p/>
@@ -1893,9 +1935,11 @@
       <w:pPr>
         <w:pStyle w:val="Heading1"/>
       </w:pPr>
+      <w:bookmarkStart w:id="6" w:name="_Toc206512731"/>
       <w:r>
         <w:t>Feedback, Receiving: Overview</w:t>
       </w:r>
+      <w:bookmarkEnd w:id="6"/>
     </w:p>
     <w:p/>
     <w:p>
@@ -1912,11 +1956,8 @@
     <w:p/>
     <w:p>
       <w:r>
-        <w:t xml:space="preserve">One of the keys to being good at receiving feedback is the ability to do so no matter how bad the giver of that feedback may be. In a relationship-smart culture, tremendous effort is made to make sure that everyone is good at both receiving and giving feedback; but receiving feedback is so </w:t>
-      </w:r>
-      <w:r>
         <w:lastRenderedPageBreak/>
-        <w:t>essential that one is best served by being able to make feedback lemonade even from feedback lemons.</w:t>
+        <w:t>One of the keys to being good at receiving feedback is the ability to do so no matter how bad the giver of that feedback may be. In a relationship-smart culture, tremendous effort is made to make sure that everyone is good at both receiving and giving feedback; but receiving feedback is so essential that one is best served by being able to make feedback lemonade even from feedback lemons.</w:t>
       </w:r>
     </w:p>
     <w:p/>
@@ -1932,8 +1973,13 @@
       <w:pPr>
         <w:pStyle w:val="Heading2"/>
       </w:pPr>
-      <w:r>
-        <w:t xml:space="preserve">Feedback, Receiving Results  </w:t>
+      <w:bookmarkStart w:id="7" w:name="_Toc206512732"/>
+      <w:r>
+        <w:t>Feedback, Receiving Results</w:t>
+      </w:r>
+      <w:bookmarkEnd w:id="7"/>
+      <w:r>
+        <w:t xml:space="preserve">  </w:t>
       </w:r>
     </w:p>
     <w:p/>
@@ -2019,7 +2065,21 @@
     <w:p/>
     <w:p>
       <w:r>
-        <w:t>{{ feedback_bar }}</w:t>
+        <w:t xml:space="preserve">{{ </w:t>
+      </w:r>
+      <w:proofErr w:type="spellStart"/>
+      <w:r>
+        <w:t>feedback_</w:t>
+      </w:r>
+      <w:r>
+        <w:t>receiving_</w:t>
+      </w:r>
+      <w:r>
+        <w:t>bar</w:t>
+      </w:r>
+      <w:proofErr w:type="spellEnd"/>
+      <w:r>
+        <w:t xml:space="preserve"> }}</w:t>
       </w:r>
     </w:p>
     <w:p/>
@@ -2037,7 +2097,21 @@
     <w:p/>
     <w:p>
       <w:r>
-        <w:t>{{ feedback_bar }}</w:t>
+        <w:t xml:space="preserve">{{ </w:t>
+      </w:r>
+      <w:proofErr w:type="spellStart"/>
+      <w:r>
+        <w:t>feedback_</w:t>
+      </w:r>
+      <w:r>
+        <w:t>receiving_joblevel_</w:t>
+      </w:r>
+      <w:r>
+        <w:t>bar</w:t>
+      </w:r>
+      <w:proofErr w:type="spellEnd"/>
+      <w:r>
+        <w:t xml:space="preserve"> }}</w:t>
       </w:r>
     </w:p>
     <w:p/>
@@ -2058,15 +2132,17 @@
       <w:pPr>
         <w:pStyle w:val="Heading1"/>
       </w:pPr>
-      <w:r>
+      <w:bookmarkStart w:id="8" w:name="_Toc206512733"/>
+      <w:r>
+        <w:lastRenderedPageBreak/>
         <w:t>Feedback, Giving: Overview</w:t>
       </w:r>
-    </w:p>
-    <w:p/>
-    <w:p/>
-    <w:p>
-      <w:r>
-        <w:lastRenderedPageBreak/>
+      <w:bookmarkEnd w:id="8"/>
+    </w:p>
+    <w:p/>
+    <w:p/>
+    <w:p>
+      <w:r>
         <w:t xml:space="preserve"> As with receiving Feedback, the ability to give feedback effectively and well is borderline miraculous impact on a workplace relationship. When a person receives effective feedback effectively delivered, it enables the person to execute changes that could be important to that person's health, effectiveness, and overall wellbeing. When a person takes the time to think about how to give feedback effectively, and does so, it is a profonde expression of caring. Think of a stranger with whom you have no connection. Are you likely to take time from your life, compose your thoughts, and give that person feedback? Or are you more likely just ignore them? The risks of giving feedback to – especially “tough” feedback - a stranger are high, and it is rare that a person is willing to do so. So when a person gives good feedback effectively, it is rightly received as a tremendous gift.</w:t>
       </w:r>
     </w:p>
@@ -2098,8 +2174,13 @@
       <w:pPr>
         <w:pStyle w:val="Heading2"/>
       </w:pPr>
-      <w:r>
-        <w:t xml:space="preserve">Feedback, Giving Results  </w:t>
+      <w:bookmarkStart w:id="9" w:name="_Toc206512734"/>
+      <w:r>
+        <w:t>Feedback, Giving Results</w:t>
+      </w:r>
+      <w:bookmarkEnd w:id="9"/>
+      <w:r>
+        <w:t xml:space="preserve">  </w:t>
       </w:r>
     </w:p>
     <w:p/>
@@ -2185,7 +2266,21 @@
     <w:p/>
     <w:p>
       <w:r>
-        <w:t>{{ feedback_bar }}</w:t>
+        <w:t xml:space="preserve">{{ </w:t>
+      </w:r>
+      <w:proofErr w:type="spellStart"/>
+      <w:r>
+        <w:t>feedback_</w:t>
+      </w:r>
+      <w:r>
+        <w:t>giving_</w:t>
+      </w:r>
+      <w:r>
+        <w:t>bar</w:t>
+      </w:r>
+      <w:proofErr w:type="spellEnd"/>
+      <w:r>
+        <w:t xml:space="preserve"> }}</w:t>
       </w:r>
     </w:p>
     <w:p/>
@@ -2203,7 +2298,21 @@
     <w:p/>
     <w:p>
       <w:r>
-        <w:t>{{ feedback_bar }}</w:t>
+        <w:t xml:space="preserve">{{ </w:t>
+      </w:r>
+      <w:proofErr w:type="spellStart"/>
+      <w:r>
+        <w:t>feedback_</w:t>
+      </w:r>
+      <w:r>
+        <w:t>giving_joblevel_</w:t>
+      </w:r>
+      <w:r>
+        <w:t>bar</w:t>
+      </w:r>
+      <w:proofErr w:type="spellEnd"/>
+      <w:r>
+        <w:t xml:space="preserve"> }}</w:t>
       </w:r>
     </w:p>
     <w:p/>
@@ -2225,9 +2334,11 @@
       <w:pPr>
         <w:pStyle w:val="Heading1"/>
       </w:pPr>
+      <w:bookmarkStart w:id="10" w:name="_Toc206512735"/>
       <w:r>
         <w:t>Accountability: Overview</w:t>
       </w:r>
+      <w:bookmarkEnd w:id="10"/>
     </w:p>
     <w:p/>
     <w:p/>
@@ -2266,9 +2377,13 @@
       <w:pPr>
         <w:pStyle w:val="Heading2"/>
       </w:pPr>
-      <w:r>
-        <w:lastRenderedPageBreak/>
-        <w:t xml:space="preserve">Accountability Results  </w:t>
+      <w:bookmarkStart w:id="11" w:name="_Toc206512736"/>
+      <w:r>
+        <w:t>Accountability Results</w:t>
+      </w:r>
+      <w:bookmarkEnd w:id="11"/>
+      <w:r>
+        <w:t xml:space="preserve">  </w:t>
       </w:r>
     </w:p>
     <w:p/>
@@ -2372,7 +2487,21 @@
     <w:p/>
     <w:p>
       <w:r>
-        <w:t>{{ accountability_bar }}</w:t>
+        <w:t xml:space="preserve">{{ </w:t>
+      </w:r>
+      <w:proofErr w:type="spellStart"/>
+      <w:r>
+        <w:t>accountability_</w:t>
+      </w:r>
+      <w:r>
+        <w:t>joblevel_</w:t>
+      </w:r>
+      <w:r>
+        <w:t>bar</w:t>
+      </w:r>
+      <w:proofErr w:type="spellEnd"/>
+      <w:r>
+        <w:t xml:space="preserve"> }}</w:t>
       </w:r>
     </w:p>
     <w:p/>
@@ -2391,9 +2520,11 @@
       <w:pPr>
         <w:pStyle w:val="Heading1"/>
       </w:pPr>
+      <w:bookmarkStart w:id="12" w:name="_Toc206512737"/>
       <w:r>
         <w:t>Sensitivity: Overview</w:t>
       </w:r>
+      <w:bookmarkEnd w:id="12"/>
     </w:p>
     <w:p/>
     <w:p>
@@ -2404,7 +2535,11 @@
     <w:p/>
     <w:p>
       <w:r>
-        <w:t>To be good at sensitivity means that you are good at understanding another person – their perspectives their motivations, their desires, their needs. I worked of ryears in IT and the ability to be sensitive to the needs of others is absolutely indispensable when you’re trying to provide a deliverable. There’s a joke it IT where a deliverable is completed and the product owner says “you gave me exactly what I asked for but not what I want.” The whole philosophy of agle software development originates from a simple problem: a poor ability – not anyone’s fault - to truly understand the perspective of the user of the tool being built.</w:t>
+        <w:t xml:space="preserve">To be good at sensitivity means that you are good at understanding another person – their perspectives their motivations, their desires, their needs. I worked of ryears in IT and the ability to be sensitive to the needs of others is absolutely indispensable when you’re trying to provide a </w:t>
+      </w:r>
+      <w:r>
+        <w:lastRenderedPageBreak/>
+        <w:t>deliverable. There’s a joke it IT where a deliverable is completed and the product owner says “you gave me exactly what I asked for but not what I want.” The whole philosophy of agle software development originates from a simple problem: a poor ability – not anyone’s fault - to truly understand the perspective of the user of the tool being built.</w:t>
       </w:r>
     </w:p>
     <w:p/>
@@ -2431,8 +2566,13 @@
       <w:pPr>
         <w:pStyle w:val="Heading2"/>
       </w:pPr>
-      <w:r>
-        <w:t xml:space="preserve">Sensitivity Results  </w:t>
+      <w:bookmarkStart w:id="13" w:name="_Toc206512738"/>
+      <w:r>
+        <w:t>Sensitivity Results</w:t>
+      </w:r>
+      <w:bookmarkEnd w:id="13"/>
+      <w:r>
+        <w:t xml:space="preserve">  </w:t>
       </w:r>
     </w:p>
     <w:p/>
@@ -2537,7 +2677,21 @@
     <w:p/>
     <w:p>
       <w:r>
-        <w:t>{{ sensitivity_bar }}</w:t>
+        <w:t xml:space="preserve">{{ </w:t>
+      </w:r>
+      <w:proofErr w:type="spellStart"/>
+      <w:r>
+        <w:t>sensitivity_</w:t>
+      </w:r>
+      <w:r>
+        <w:t>joblevel_</w:t>
+      </w:r>
+      <w:r>
+        <w:t>bar</w:t>
+      </w:r>
+      <w:proofErr w:type="spellEnd"/>
+      <w:r>
+        <w:t xml:space="preserve"> }}</w:t>
       </w:r>
     </w:p>
     <w:p/>
@@ -2562,9 +2716,11 @@
       <w:pPr>
         <w:pStyle w:val="Heading1"/>
       </w:pPr>
+      <w:bookmarkStart w:id="14" w:name="_Toc206512739"/>
       <w:r>
         <w:t>Trust: Overview</w:t>
       </w:r>
+      <w:bookmarkEnd w:id="14"/>
     </w:p>
     <w:p/>
     <w:p>
@@ -2611,6 +2767,7 @@
     <w:p/>
     <w:p>
       <w:r>
+        <w:lastRenderedPageBreak/>
         <w:br/>
       </w:r>
     </w:p>
@@ -2620,9 +2777,13 @@
       <w:pPr>
         <w:pStyle w:val="Heading2"/>
       </w:pPr>
-      <w:r>
-        <w:lastRenderedPageBreak/>
-        <w:t xml:space="preserve">Trust Results  </w:t>
+      <w:bookmarkStart w:id="15" w:name="_Toc206512740"/>
+      <w:r>
+        <w:t>Trust Results</w:t>
+      </w:r>
+      <w:bookmarkEnd w:id="15"/>
+      <w:r>
+        <w:t xml:space="preserve">  </w:t>
       </w:r>
     </w:p>
     <w:p/>
@@ -2727,7 +2888,21 @@
     <w:p/>
     <w:p>
       <w:r>
-        <w:t>{{ trust_bar }}</w:t>
+        <w:t xml:space="preserve">{{ </w:t>
+      </w:r>
+      <w:proofErr w:type="spellStart"/>
+      <w:r>
+        <w:t>trust_</w:t>
+      </w:r>
+      <w:r>
+        <w:t>joblevel_</w:t>
+      </w:r>
+      <w:r>
+        <w:t>bar</w:t>
+      </w:r>
+      <w:proofErr w:type="spellEnd"/>
+      <w:r>
+        <w:t xml:space="preserve"> }}</w:t>
       </w:r>
     </w:p>
     <w:p/>
@@ -2745,9 +2920,11 @@
       <w:pPr>
         <w:pStyle w:val="Heading1"/>
       </w:pPr>
+      <w:bookmarkStart w:id="16" w:name="_Toc206512741"/>
       <w:r>
         <w:t>Relationship Focus: Overview</w:t>
       </w:r>
+      <w:bookmarkEnd w:id="16"/>
     </w:p>
     <w:p/>
     <w:p>
@@ -2760,7 +2937,11 @@
         <w:pStyle w:val="NormalWeb"/>
       </w:pPr>
       <w:r>
-        <w:t>In the C FASTR model, Relationship Focus means approaching every person and every workplace relationship with the mindset, “This relationship matters to me; you matter to me.” It is the commitment to treat each interaction—no matter how small—as part of an ongoing connection that is worth preserving and strengthening. Relationship Focus is not about liking everyone equally or avoiding hard conversations; it is about valuing the relationship enough to handle differences with care and to make choices that protect, rather than erode, the connection.</w:t>
+        <w:t xml:space="preserve">In the C FASTR model, Relationship Focus means approaching every person and every workplace relationship with the mindset, “This relationship matters to me; you matter to me.” It is the commitment to treat each interaction—no matter how small—as part of an ongoing connection that is worth preserving and strengthening. Relationship Focus is not about liking </w:t>
+      </w:r>
+      <w:r>
+        <w:lastRenderedPageBreak/>
+        <w:t>everyone equally or avoiding hard conversations; it is about valuing the relationship enough to handle differences with care and to make choices that protect, rather than erode, the connection.</w:t>
       </w:r>
     </w:p>
     <w:p>
@@ -2768,11 +2949,7 @@
         <w:pStyle w:val="NormalWeb"/>
       </w:pPr>
       <w:r>
-        <w:t xml:space="preserve">When people bring a Relationship Focus to their work, they enter conversations looking for ways to make the relationship work, even when the subject is difficult or the stakes are high. They </w:t>
-      </w:r>
-      <w:r>
-        <w:lastRenderedPageBreak/>
-        <w:t>think before they speak or act, asking, “Will this build trust, damage it, or leave it unchanged?” They recognize that healthy relationships don’t just happen—they require thoughtful management, intentional preservation, and consistent investment over time.</w:t>
+        <w:t>When people bring a Relationship Focus to their work, they enter conversations looking for ways to make the relationship work, even when the subject is difficult or the stakes are high. They think before they speak or act, asking, “Will this build trust, damage it, or leave it unchanged?” They recognize that healthy relationships don’t just happen—they require thoughtful management, intentional preservation, and consistent investment over time.</w:t>
       </w:r>
     </w:p>
     <w:p>
@@ -2798,8 +2975,13 @@
       <w:pPr>
         <w:pStyle w:val="Heading2"/>
       </w:pPr>
-      <w:r>
-        <w:t xml:space="preserve">Relationship Focus:  </w:t>
+      <w:bookmarkStart w:id="17" w:name="_Toc206512742"/>
+      <w:r>
+        <w:t>Relationship Focus:</w:t>
+      </w:r>
+      <w:bookmarkEnd w:id="17"/>
+      <w:r>
+        <w:t xml:space="preserve">  </w:t>
       </w:r>
     </w:p>
     <w:p/>
@@ -2885,7 +3067,21 @@
     <w:p/>
     <w:p>
       <w:r>
-        <w:t>{{ relationships_bar }}</w:t>
+        <w:t xml:space="preserve">{{ </w:t>
+      </w:r>
+      <w:proofErr w:type="spellStart"/>
+      <w:r>
+        <w:t>relationship_</w:t>
+      </w:r>
+      <w:r>
+        <w:t>focus_</w:t>
+      </w:r>
+      <w:r>
+        <w:t>bar</w:t>
+      </w:r>
+      <w:proofErr w:type="spellEnd"/>
+      <w:r>
+        <w:t xml:space="preserve"> }}</w:t>
       </w:r>
     </w:p>
     <w:p/>
@@ -2903,7 +3099,24 @@
     <w:p/>
     <w:p>
       <w:r>
-        <w:t>{{ relationships_bar }}</w:t>
+        <w:t xml:space="preserve">{{ </w:t>
+      </w:r>
+      <w:proofErr w:type="spellStart"/>
+      <w:r>
+        <w:t>relationship_</w:t>
+      </w:r>
+      <w:r>
+        <w:t>focus_</w:t>
+      </w:r>
+      <w:r>
+        <w:t>joblevel_</w:t>
+      </w:r>
+      <w:r>
+        <w:t>bar</w:t>
+      </w:r>
+      <w:proofErr w:type="spellEnd"/>
+      <w:r>
+        <w:t xml:space="preserve"> }}</w:t>
       </w:r>
     </w:p>
     <w:p/>
@@ -2918,10 +3131,11 @@
       <w:pPr>
         <w:pStyle w:val="Heading1"/>
       </w:pPr>
-      <w:r>
-        <w:lastRenderedPageBreak/>
+      <w:bookmarkStart w:id="18" w:name="_Toc206512743"/>
+      <w:r>
         <w:t>Conclusion</w:t>
       </w:r>
+      <w:bookmarkEnd w:id="18"/>
     </w:p>
     <w:p/>
     <w:p>
@@ -2947,9 +3161,11 @@
       <w:pPr>
         <w:pStyle w:val="Heading2"/>
       </w:pPr>
+      <w:bookmarkStart w:id="19" w:name="_Toc206512744"/>
       <w:r>
         <w:t>30/60/90: From diagnosis to momentum</w:t>
       </w:r>
+      <w:bookmarkEnd w:id="19"/>
     </w:p>
     <w:p/>
     <w:p/>

</xml_diff>